<commit_message>
User manuel with screenshots written
</commit_message>
<xml_diff>
--- a/Manuel d'utilisation.docx
+++ b/Manuel d'utilisation.docx
@@ -233,6 +233,7 @@
     <w:p>
       <w:pPr>
         <w:spacing w:after="0"/>
+        <w:ind w:firstLine="720"/>
         <w:jc w:val="both"/>
         <w:rPr>
           <w:lang w:val="fr-FR"/>
@@ -283,6 +284,7 @@
     <w:p>
       <w:pPr>
         <w:spacing w:after="0"/>
+        <w:ind w:firstLine="720"/>
         <w:jc w:val="both"/>
         <w:rPr>
           <w:lang w:val="fr-FR"/>
@@ -299,6 +301,55 @@
           <w:lang w:val="fr-FR"/>
         </w:rPr>
         <w:t xml:space="preserve"> </w:t>
+      </w:r>
+    </w:p>
+    <w:p>
+      <w:pPr>
+        <w:spacing w:after="0"/>
+        <w:jc w:val="both"/>
+        <w:rPr>
+          <w:lang w:val="fr-FR"/>
+        </w:rPr>
+      </w:pPr>
+      <w:r>
+        <w:rPr>
+          <w:noProof/>
+        </w:rPr>
+        <w:drawing>
+          <wp:inline distT="0" distB="0" distL="0" distR="0" wp14:anchorId="49310CC0" wp14:editId="37624DE8">
+            <wp:extent cx="5612130" cy="798830"/>
+            <wp:effectExtent l="0" t="0" r="7620" b="1270"/>
+            <wp:docPr id="2" name="Picture 2"/>
+            <wp:cNvGraphicFramePr>
+              <a:graphicFrameLocks xmlns:a="http://schemas.openxmlformats.org/drawingml/2006/main" noChangeAspect="1"/>
+            </wp:cNvGraphicFramePr>
+            <a:graphic xmlns:a="http://schemas.openxmlformats.org/drawingml/2006/main">
+              <a:graphicData uri="http://schemas.openxmlformats.org/drawingml/2006/picture">
+                <pic:pic xmlns:pic="http://schemas.openxmlformats.org/drawingml/2006/picture">
+                  <pic:nvPicPr>
+                    <pic:cNvPr id="0" name=""/>
+                    <pic:cNvPicPr/>
+                  </pic:nvPicPr>
+                  <pic:blipFill>
+                    <a:blip r:embed="rId10"/>
+                    <a:stretch>
+                      <a:fillRect/>
+                    </a:stretch>
+                  </pic:blipFill>
+                  <pic:spPr>
+                    <a:xfrm>
+                      <a:off x="0" y="0"/>
+                      <a:ext cx="5612130" cy="798830"/>
+                    </a:xfrm>
+                    <a:prstGeom prst="rect">
+                      <a:avLst/>
+                    </a:prstGeom>
+                  </pic:spPr>
+                </pic:pic>
+              </a:graphicData>
+            </a:graphic>
+          </wp:inline>
+        </w:drawing>
       </w:r>
     </w:p>
     <w:p>
@@ -449,6 +500,52 @@
       </w:pPr>
       <w:r>
         <w:rPr>
+          <w:noProof/>
+        </w:rPr>
+        <w:drawing>
+          <wp:inline distT="0" distB="0" distL="0" distR="0" wp14:anchorId="54620E58" wp14:editId="50CD2B45">
+            <wp:extent cx="247650" cy="228600"/>
+            <wp:effectExtent l="0" t="0" r="0" b="0"/>
+            <wp:docPr id="8" name="Picture 8"/>
+            <wp:cNvGraphicFramePr>
+              <a:graphicFrameLocks xmlns:a="http://schemas.openxmlformats.org/drawingml/2006/main" noChangeAspect="1"/>
+            </wp:cNvGraphicFramePr>
+            <a:graphic xmlns:a="http://schemas.openxmlformats.org/drawingml/2006/main">
+              <a:graphicData uri="http://schemas.openxmlformats.org/drawingml/2006/picture">
+                <pic:pic xmlns:pic="http://schemas.openxmlformats.org/drawingml/2006/picture">
+                  <pic:nvPicPr>
+                    <pic:cNvPr id="0" name=""/>
+                    <pic:cNvPicPr/>
+                  </pic:nvPicPr>
+                  <pic:blipFill>
+                    <a:blip r:embed="rId11"/>
+                    <a:stretch>
+                      <a:fillRect/>
+                    </a:stretch>
+                  </pic:blipFill>
+                  <pic:spPr>
+                    <a:xfrm>
+                      <a:off x="0" y="0"/>
+                      <a:ext cx="247650" cy="228600"/>
+                    </a:xfrm>
+                    <a:prstGeom prst="rect">
+                      <a:avLst/>
+                    </a:prstGeom>
+                  </pic:spPr>
+                </pic:pic>
+              </a:graphicData>
+            </a:graphic>
+          </wp:inline>
+        </w:drawing>
+      </w:r>
+      <w:r>
+        <w:rPr>
+          <w:lang w:val="fr-FR"/>
+        </w:rPr>
+        <w:t xml:space="preserve"> </w:t>
+      </w:r>
+      <w:r>
+        <w:rPr>
           <w:lang w:val="fr-FR"/>
         </w:rPr>
         <w:t>Editer la séance : permet de changer la date, l’intitulé, ou la matière d’une séance</w:t>
@@ -469,6 +566,52 @@
       </w:pPr>
       <w:r>
         <w:rPr>
+          <w:noProof/>
+        </w:rPr>
+        <w:drawing>
+          <wp:inline distT="0" distB="0" distL="0" distR="0" wp14:anchorId="5F184726" wp14:editId="43A52B18">
+            <wp:extent cx="276225" cy="276225"/>
+            <wp:effectExtent l="0" t="0" r="9525" b="9525"/>
+            <wp:docPr id="9" name="Picture 9"/>
+            <wp:cNvGraphicFramePr>
+              <a:graphicFrameLocks xmlns:a="http://schemas.openxmlformats.org/drawingml/2006/main" noChangeAspect="1"/>
+            </wp:cNvGraphicFramePr>
+            <a:graphic xmlns:a="http://schemas.openxmlformats.org/drawingml/2006/main">
+              <a:graphicData uri="http://schemas.openxmlformats.org/drawingml/2006/picture">
+                <pic:pic xmlns:pic="http://schemas.openxmlformats.org/drawingml/2006/picture">
+                  <pic:nvPicPr>
+                    <pic:cNvPr id="0" name=""/>
+                    <pic:cNvPicPr/>
+                  </pic:nvPicPr>
+                  <pic:blipFill>
+                    <a:blip r:embed="rId12"/>
+                    <a:stretch>
+                      <a:fillRect/>
+                    </a:stretch>
+                  </pic:blipFill>
+                  <pic:spPr>
+                    <a:xfrm>
+                      <a:off x="0" y="0"/>
+                      <a:ext cx="276225" cy="276225"/>
+                    </a:xfrm>
+                    <a:prstGeom prst="rect">
+                      <a:avLst/>
+                    </a:prstGeom>
+                  </pic:spPr>
+                </pic:pic>
+              </a:graphicData>
+            </a:graphic>
+          </wp:inline>
+        </w:drawing>
+      </w:r>
+      <w:r>
+        <w:rPr>
+          <w:lang w:val="fr-FR"/>
+        </w:rPr>
+        <w:t xml:space="preserve"> </w:t>
+      </w:r>
+      <w:r>
+        <w:rPr>
           <w:lang w:val="fr-FR"/>
         </w:rPr>
         <w:t>Gérer la séance : permet d’ajouter, créer des questions</w:t>
@@ -508,6 +651,52 @@
       </w:pPr>
       <w:r>
         <w:rPr>
+          <w:noProof/>
+        </w:rPr>
+        <w:drawing>
+          <wp:inline distT="0" distB="0" distL="0" distR="0" wp14:anchorId="7F8F05AD" wp14:editId="3866D9E8">
+            <wp:extent cx="295275" cy="266700"/>
+            <wp:effectExtent l="0" t="0" r="9525" b="0"/>
+            <wp:docPr id="10" name="Picture 10"/>
+            <wp:cNvGraphicFramePr>
+              <a:graphicFrameLocks xmlns:a="http://schemas.openxmlformats.org/drawingml/2006/main" noChangeAspect="1"/>
+            </wp:cNvGraphicFramePr>
+            <a:graphic xmlns:a="http://schemas.openxmlformats.org/drawingml/2006/main">
+              <a:graphicData uri="http://schemas.openxmlformats.org/drawingml/2006/picture">
+                <pic:pic xmlns:pic="http://schemas.openxmlformats.org/drawingml/2006/picture">
+                  <pic:nvPicPr>
+                    <pic:cNvPr id="0" name=""/>
+                    <pic:cNvPicPr/>
+                  </pic:nvPicPr>
+                  <pic:blipFill>
+                    <a:blip r:embed="rId13"/>
+                    <a:stretch>
+                      <a:fillRect/>
+                    </a:stretch>
+                  </pic:blipFill>
+                  <pic:spPr>
+                    <a:xfrm>
+                      <a:off x="0" y="0"/>
+                      <a:ext cx="295275" cy="266700"/>
+                    </a:xfrm>
+                    <a:prstGeom prst="rect">
+                      <a:avLst/>
+                    </a:prstGeom>
+                  </pic:spPr>
+                </pic:pic>
+              </a:graphicData>
+            </a:graphic>
+          </wp:inline>
+        </w:drawing>
+      </w:r>
+      <w:r>
+        <w:rPr>
+          <w:lang w:val="fr-FR"/>
+        </w:rPr>
+        <w:t xml:space="preserve"> </w:t>
+      </w:r>
+      <w:r>
+        <w:rPr>
           <w:lang w:val="fr-FR"/>
         </w:rPr>
         <w:t>Vote et résultats : permet de démarrer les séries de questions pour que les élèves y répondent. Permet aussi d’</w:t>
@@ -547,6 +736,52 @@
       </w:pPr>
       <w:r>
         <w:rPr>
+          <w:noProof/>
+        </w:rPr>
+        <w:drawing>
+          <wp:inline distT="0" distB="0" distL="0" distR="0" wp14:anchorId="3E6DF187" wp14:editId="5E1F44A0">
+            <wp:extent cx="257175" cy="247650"/>
+            <wp:effectExtent l="0" t="0" r="9525" b="0"/>
+            <wp:docPr id="11" name="Picture 11"/>
+            <wp:cNvGraphicFramePr>
+              <a:graphicFrameLocks xmlns:a="http://schemas.openxmlformats.org/drawingml/2006/main" noChangeAspect="1"/>
+            </wp:cNvGraphicFramePr>
+            <a:graphic xmlns:a="http://schemas.openxmlformats.org/drawingml/2006/main">
+              <a:graphicData uri="http://schemas.openxmlformats.org/drawingml/2006/picture">
+                <pic:pic xmlns:pic="http://schemas.openxmlformats.org/drawingml/2006/picture">
+                  <pic:nvPicPr>
+                    <pic:cNvPr id="0" name=""/>
+                    <pic:cNvPicPr/>
+                  </pic:nvPicPr>
+                  <pic:blipFill>
+                    <a:blip r:embed="rId14"/>
+                    <a:stretch>
+                      <a:fillRect/>
+                    </a:stretch>
+                  </pic:blipFill>
+                  <pic:spPr>
+                    <a:xfrm>
+                      <a:off x="0" y="0"/>
+                      <a:ext cx="257175" cy="247650"/>
+                    </a:xfrm>
+                    <a:prstGeom prst="rect">
+                      <a:avLst/>
+                    </a:prstGeom>
+                  </pic:spPr>
+                </pic:pic>
+              </a:graphicData>
+            </a:graphic>
+          </wp:inline>
+        </w:drawing>
+      </w:r>
+      <w:r>
+        <w:rPr>
+          <w:lang w:val="fr-FR"/>
+        </w:rPr>
+        <w:t xml:space="preserve"> </w:t>
+      </w:r>
+      <w:r>
+        <w:rPr>
           <w:lang w:val="fr-FR"/>
         </w:rPr>
         <w:t>Dupliquer la séance : copie une séance (pratique si vous faites plusieurs fois le même cours, par exemple, l’un pour la promo 1, l’autre pour la promo 2)</w:t>
@@ -567,6 +802,52 @@
       </w:pPr>
       <w:r>
         <w:rPr>
+          <w:noProof/>
+        </w:rPr>
+        <w:drawing>
+          <wp:inline distT="0" distB="0" distL="0" distR="0" wp14:anchorId="4CA82235" wp14:editId="37BD114E">
+            <wp:extent cx="266700" cy="276225"/>
+            <wp:effectExtent l="0" t="0" r="0" b="9525"/>
+            <wp:docPr id="12" name="Picture 12"/>
+            <wp:cNvGraphicFramePr>
+              <a:graphicFrameLocks xmlns:a="http://schemas.openxmlformats.org/drawingml/2006/main" noChangeAspect="1"/>
+            </wp:cNvGraphicFramePr>
+            <a:graphic xmlns:a="http://schemas.openxmlformats.org/drawingml/2006/main">
+              <a:graphicData uri="http://schemas.openxmlformats.org/drawingml/2006/picture">
+                <pic:pic xmlns:pic="http://schemas.openxmlformats.org/drawingml/2006/picture">
+                  <pic:nvPicPr>
+                    <pic:cNvPr id="0" name=""/>
+                    <pic:cNvPicPr/>
+                  </pic:nvPicPr>
+                  <pic:blipFill>
+                    <a:blip r:embed="rId15"/>
+                    <a:stretch>
+                      <a:fillRect/>
+                    </a:stretch>
+                  </pic:blipFill>
+                  <pic:spPr>
+                    <a:xfrm>
+                      <a:off x="0" y="0"/>
+                      <a:ext cx="266700" cy="276225"/>
+                    </a:xfrm>
+                    <a:prstGeom prst="rect">
+                      <a:avLst/>
+                    </a:prstGeom>
+                  </pic:spPr>
+                </pic:pic>
+              </a:graphicData>
+            </a:graphic>
+          </wp:inline>
+        </w:drawing>
+      </w:r>
+      <w:r>
+        <w:rPr>
+          <w:lang w:val="fr-FR"/>
+        </w:rPr>
+        <w:t xml:space="preserve"> </w:t>
+      </w:r>
+      <w:r>
+        <w:rPr>
           <w:lang w:val="fr-FR"/>
         </w:rPr>
         <w:t>Exporter la séance : permet de télécharger un fichier .</w:t>
@@ -607,6 +888,52 @@
       </w:pPr>
       <w:r>
         <w:rPr>
+          <w:noProof/>
+        </w:rPr>
+        <w:drawing>
+          <wp:inline distT="0" distB="0" distL="0" distR="0" wp14:anchorId="28454EED" wp14:editId="05F1B3A4">
+            <wp:extent cx="228600" cy="285750"/>
+            <wp:effectExtent l="0" t="0" r="0" b="0"/>
+            <wp:docPr id="13" name="Picture 13"/>
+            <wp:cNvGraphicFramePr>
+              <a:graphicFrameLocks xmlns:a="http://schemas.openxmlformats.org/drawingml/2006/main" noChangeAspect="1"/>
+            </wp:cNvGraphicFramePr>
+            <a:graphic xmlns:a="http://schemas.openxmlformats.org/drawingml/2006/main">
+              <a:graphicData uri="http://schemas.openxmlformats.org/drawingml/2006/picture">
+                <pic:pic xmlns:pic="http://schemas.openxmlformats.org/drawingml/2006/picture">
+                  <pic:nvPicPr>
+                    <pic:cNvPr id="0" name=""/>
+                    <pic:cNvPicPr/>
+                  </pic:nvPicPr>
+                  <pic:blipFill>
+                    <a:blip r:embed="rId16"/>
+                    <a:stretch>
+                      <a:fillRect/>
+                    </a:stretch>
+                  </pic:blipFill>
+                  <pic:spPr>
+                    <a:xfrm>
+                      <a:off x="0" y="0"/>
+                      <a:ext cx="228600" cy="285750"/>
+                    </a:xfrm>
+                    <a:prstGeom prst="rect">
+                      <a:avLst/>
+                    </a:prstGeom>
+                  </pic:spPr>
+                </pic:pic>
+              </a:graphicData>
+            </a:graphic>
+          </wp:inline>
+        </w:drawing>
+      </w:r>
+      <w:r>
+        <w:rPr>
+          <w:lang w:val="fr-FR"/>
+        </w:rPr>
+        <w:t xml:space="preserve"> </w:t>
+      </w:r>
+      <w:r>
+        <w:rPr>
           <w:lang w:val="fr-FR"/>
         </w:rPr>
         <w:t>Supprimer la séance : supprime purement et simplement la séance et son contenu (irréversible)</w:t>
@@ -645,6 +972,55 @@
     <w:p>
       <w:pPr>
         <w:spacing w:after="0"/>
+        <w:rPr>
+          <w:lang w:val="fr-FR"/>
+        </w:rPr>
+      </w:pPr>
+      <w:r>
+        <w:rPr>
+          <w:noProof/>
+        </w:rPr>
+        <w:drawing>
+          <wp:inline distT="0" distB="0" distL="0" distR="0" wp14:anchorId="17884BBF" wp14:editId="62CEAAE3">
+            <wp:extent cx="5612130" cy="2703195"/>
+            <wp:effectExtent l="0" t="0" r="7620" b="1905"/>
+            <wp:docPr id="4" name="Picture 4"/>
+            <wp:cNvGraphicFramePr>
+              <a:graphicFrameLocks xmlns:a="http://schemas.openxmlformats.org/drawingml/2006/main" noChangeAspect="1"/>
+            </wp:cNvGraphicFramePr>
+            <a:graphic xmlns:a="http://schemas.openxmlformats.org/drawingml/2006/main">
+              <a:graphicData uri="http://schemas.openxmlformats.org/drawingml/2006/picture">
+                <pic:pic xmlns:pic="http://schemas.openxmlformats.org/drawingml/2006/picture">
+                  <pic:nvPicPr>
+                    <pic:cNvPr id="0" name=""/>
+                    <pic:cNvPicPr/>
+                  </pic:nvPicPr>
+                  <pic:blipFill>
+                    <a:blip r:embed="rId17"/>
+                    <a:stretch>
+                      <a:fillRect/>
+                    </a:stretch>
+                  </pic:blipFill>
+                  <pic:spPr>
+                    <a:xfrm>
+                      <a:off x="0" y="0"/>
+                      <a:ext cx="5612130" cy="2703195"/>
+                    </a:xfrm>
+                    <a:prstGeom prst="rect">
+                      <a:avLst/>
+                    </a:prstGeom>
+                  </pic:spPr>
+                </pic:pic>
+              </a:graphicData>
+            </a:graphic>
+          </wp:inline>
+        </w:drawing>
+      </w:r>
+    </w:p>
+    <w:p>
+      <w:pPr>
+        <w:spacing w:after="0"/>
+        <w:ind w:firstLine="720"/>
         <w:jc w:val="both"/>
         <w:rPr>
           <w:lang w:val="fr-FR"/>
@@ -660,26 +1036,108 @@
     <w:p>
       <w:pPr>
         <w:spacing w:after="0"/>
-        <w:jc w:val="both"/>
-        <w:rPr>
-          <w:lang w:val="fr-FR"/>
-        </w:rPr>
-      </w:pPr>
-      <w:r>
-        <w:rPr>
-          <w:lang w:val="fr-FR"/>
-        </w:rPr>
-        <w:t>Les questions sont rangées dans des séries de question.</w:t>
+        <w:ind w:firstLine="720"/>
+        <w:jc w:val="both"/>
+        <w:rPr>
+          <w:lang w:val="fr-FR"/>
+        </w:rPr>
+      </w:pPr>
+      <w:r>
+        <w:rPr>
+          <w:lang w:val="fr-FR"/>
+        </w:rPr>
+        <w:t>Les questions sont rangées dans des séries de question</w:t>
+      </w:r>
+      <w:r>
+        <w:rPr>
+          <w:lang w:val="fr-FR"/>
+        </w:rPr>
+        <w:t xml:space="preserve"> (en mauve sur l’image)</w:t>
+      </w:r>
+      <w:r>
+        <w:rPr>
+          <w:lang w:val="fr-FR"/>
+        </w:rPr>
+        <w:t>.</w:t>
       </w:r>
     </w:p>
     <w:p>
       <w:pPr>
         <w:spacing w:after="0"/>
-        <w:jc w:val="both"/>
-        <w:rPr>
-          <w:lang w:val="fr-FR"/>
-        </w:rPr>
-      </w:pPr>
+        <w:ind w:firstLine="720"/>
+        <w:jc w:val="both"/>
+        <w:rPr>
+          <w:lang w:val="fr-FR"/>
+        </w:rPr>
+      </w:pPr>
+      <w:r>
+        <w:rPr>
+          <w:noProof/>
+        </w:rPr>
+        <w:drawing>
+          <wp:anchor distT="0" distB="0" distL="114300" distR="114300" simplePos="0" relativeHeight="251659264" behindDoc="1" locked="0" layoutInCell="1" allowOverlap="1" wp14:anchorId="183E1B49" wp14:editId="21A97B3D">
+            <wp:simplePos x="0" y="0"/>
+            <wp:positionH relativeFrom="column">
+              <wp:posOffset>3053715</wp:posOffset>
+            </wp:positionH>
+            <wp:positionV relativeFrom="paragraph">
+              <wp:posOffset>384175</wp:posOffset>
+            </wp:positionV>
+            <wp:extent cx="2895600" cy="1477010"/>
+            <wp:effectExtent l="0" t="0" r="0" b="8890"/>
+            <wp:wrapTight wrapText="bothSides">
+              <wp:wrapPolygon edited="0">
+                <wp:start x="0" y="0"/>
+                <wp:lineTo x="0" y="21451"/>
+                <wp:lineTo x="21458" y="21451"/>
+                <wp:lineTo x="21458" y="0"/>
+                <wp:lineTo x="0" y="0"/>
+              </wp:wrapPolygon>
+            </wp:wrapTight>
+            <wp:docPr id="6" name="Picture 6"/>
+            <wp:cNvGraphicFramePr>
+              <a:graphicFrameLocks xmlns:a="http://schemas.openxmlformats.org/drawingml/2006/main" noChangeAspect="1"/>
+            </wp:cNvGraphicFramePr>
+            <a:graphic xmlns:a="http://schemas.openxmlformats.org/drawingml/2006/main">
+              <a:graphicData uri="http://schemas.openxmlformats.org/drawingml/2006/picture">
+                <pic:pic xmlns:pic="http://schemas.openxmlformats.org/drawingml/2006/picture">
+                  <pic:nvPicPr>
+                    <pic:cNvPr id="0" name=""/>
+                    <pic:cNvPicPr/>
+                  </pic:nvPicPr>
+                  <pic:blipFill>
+                    <a:blip r:embed="rId18">
+                      <a:extLst>
+                        <a:ext uri="{28A0092B-C50C-407E-A947-70E740481C1C}">
+                          <a14:useLocalDpi xmlns:a14="http://schemas.microsoft.com/office/drawing/2010/main" val="0"/>
+                        </a:ext>
+                      </a:extLst>
+                    </a:blip>
+                    <a:stretch>
+                      <a:fillRect/>
+                    </a:stretch>
+                  </pic:blipFill>
+                  <pic:spPr>
+                    <a:xfrm>
+                      <a:off x="0" y="0"/>
+                      <a:ext cx="2895600" cy="1477010"/>
+                    </a:xfrm>
+                    <a:prstGeom prst="rect">
+                      <a:avLst/>
+                    </a:prstGeom>
+                  </pic:spPr>
+                </pic:pic>
+              </a:graphicData>
+            </a:graphic>
+            <wp14:sizeRelH relativeFrom="page">
+              <wp14:pctWidth>0</wp14:pctWidth>
+            </wp14:sizeRelH>
+            <wp14:sizeRelV relativeFrom="page">
+              <wp14:pctHeight>0</wp14:pctHeight>
+            </wp14:sizeRelV>
+          </wp:anchor>
+        </w:drawing>
+      </w:r>
       <w:r>
         <w:rPr>
           <w:lang w:val="fr-FR"/>
@@ -690,6 +1148,7 @@
     <w:p>
       <w:pPr>
         <w:spacing w:after="0"/>
+        <w:ind w:firstLine="720"/>
         <w:jc w:val="both"/>
         <w:rPr>
           <w:lang w:val="fr-FR"/>
@@ -724,12 +1183,100 @@
           <w:lang w:val="fr-FR"/>
         </w:rPr>
       </w:pPr>
-      <w:r>
-        <w:rPr>
-          <w:lang w:val="fr-FR"/>
-        </w:rPr>
-        <w:t>Vous pouvez alors ajouter une question dans une série particulière.</w:t>
-      </w:r>
+    </w:p>
+    <w:p>
+      <w:pPr>
+        <w:spacing w:after="0"/>
+        <w:jc w:val="both"/>
+        <w:rPr>
+          <w:lang w:val="fr-FR"/>
+        </w:rPr>
+      </w:pPr>
+    </w:p>
+    <w:p>
+      <w:pPr>
+        <w:spacing w:after="0"/>
+        <w:jc w:val="both"/>
+        <w:rPr>
+          <w:lang w:val="fr-FR"/>
+        </w:rPr>
+      </w:pPr>
+    </w:p>
+    <w:p>
+      <w:pPr>
+        <w:spacing w:after="0"/>
+        <w:ind w:firstLine="720"/>
+        <w:jc w:val="both"/>
+        <w:rPr>
+          <w:lang w:val="fr-FR"/>
+        </w:rPr>
+      </w:pPr>
+      <w:r>
+        <w:rPr>
+          <w:lang w:val="fr-FR"/>
+        </w:rPr>
+        <w:t>Vous pouvez alors ajouter une question dans une série particulière</w:t>
+      </w:r>
+      <w:r>
+        <w:rPr>
+          <w:lang w:val="fr-FR"/>
+        </w:rPr>
+        <w:t xml:space="preserve"> avec le bouton « Ajouter une question » </w:t>
+      </w:r>
+      <w:proofErr w:type="gramStart"/>
+      <w:r>
+        <w:rPr>
+          <w:lang w:val="fr-FR"/>
+        </w:rPr>
+        <w:t xml:space="preserve">: </w:t>
+      </w:r>
+      <w:r>
+        <w:rPr>
+          <w:noProof/>
+        </w:rPr>
+        <w:drawing>
+          <wp:inline distT="0" distB="0" distL="0" distR="0" wp14:anchorId="2E9B3F8A" wp14:editId="14E15F83">
+            <wp:extent cx="228600" cy="209550"/>
+            <wp:effectExtent l="0" t="0" r="0" b="0"/>
+            <wp:docPr id="7" name="Picture 7"/>
+            <wp:cNvGraphicFramePr>
+              <a:graphicFrameLocks xmlns:a="http://schemas.openxmlformats.org/drawingml/2006/main" noChangeAspect="1"/>
+            </wp:cNvGraphicFramePr>
+            <a:graphic xmlns:a="http://schemas.openxmlformats.org/drawingml/2006/main">
+              <a:graphicData uri="http://schemas.openxmlformats.org/drawingml/2006/picture">
+                <pic:pic xmlns:pic="http://schemas.openxmlformats.org/drawingml/2006/picture">
+                  <pic:nvPicPr>
+                    <pic:cNvPr id="0" name=""/>
+                    <pic:cNvPicPr/>
+                  </pic:nvPicPr>
+                  <pic:blipFill>
+                    <a:blip r:embed="rId19"/>
+                    <a:stretch>
+                      <a:fillRect/>
+                    </a:stretch>
+                  </pic:blipFill>
+                  <pic:spPr>
+                    <a:xfrm>
+                      <a:off x="0" y="0"/>
+                      <a:ext cx="228600" cy="209550"/>
+                    </a:xfrm>
+                    <a:prstGeom prst="rect">
+                      <a:avLst/>
+                    </a:prstGeom>
+                  </pic:spPr>
+                </pic:pic>
+              </a:graphicData>
+            </a:graphic>
+          </wp:inline>
+        </w:drawing>
+      </w:r>
+      <w:r>
+        <w:rPr>
+          <w:lang w:val="fr-FR"/>
+        </w:rPr>
+        <w:t>.</w:t>
+      </w:r>
+      <w:proofErr w:type="gramEnd"/>
     </w:p>
     <w:p>
       <w:pPr>
@@ -770,6 +1317,25 @@
     </w:p>
     <w:p>
       <w:pPr>
+        <w:rPr>
+          <w:rFonts w:asciiTheme="majorHAnsi" w:eastAsiaTheme="majorEastAsia" w:hAnsiTheme="majorHAnsi" w:cstheme="majorBidi"/>
+          <w:b/>
+          <w:bCs/>
+          <w:color w:val="4F81BD" w:themeColor="accent1"/>
+          <w:sz w:val="26"/>
+          <w:szCs w:val="26"/>
+          <w:lang w:val="fr-FR"/>
+        </w:rPr>
+      </w:pPr>
+      <w:r>
+        <w:rPr>
+          <w:lang w:val="fr-FR"/>
+        </w:rPr>
+        <w:br w:type="page"/>
+      </w:r>
+    </w:p>
+    <w:p>
+      <w:pPr>
         <w:pStyle w:val="Heading2"/>
         <w:rPr>
           <w:lang w:val="fr-FR"/>
@@ -779,7 +1345,56 @@
         <w:rPr>
           <w:lang w:val="fr-FR"/>
         </w:rPr>
+        <w:lastRenderedPageBreak/>
         <w:t>Ajout de question :</w:t>
+      </w:r>
+    </w:p>
+    <w:p>
+      <w:pPr>
+        <w:spacing w:after="0"/>
+        <w:rPr>
+          <w:lang w:val="fr-FR"/>
+        </w:rPr>
+      </w:pPr>
+      <w:r>
+        <w:rPr>
+          <w:noProof/>
+        </w:rPr>
+        <w:drawing>
+          <wp:inline distT="0" distB="0" distL="0" distR="0" wp14:anchorId="17977D79" wp14:editId="29B5524A">
+            <wp:extent cx="4791075" cy="1343025"/>
+            <wp:effectExtent l="0" t="0" r="9525" b="9525"/>
+            <wp:docPr id="14" name="Picture 14"/>
+            <wp:cNvGraphicFramePr>
+              <a:graphicFrameLocks xmlns:a="http://schemas.openxmlformats.org/drawingml/2006/main" noChangeAspect="1"/>
+            </wp:cNvGraphicFramePr>
+            <a:graphic xmlns:a="http://schemas.openxmlformats.org/drawingml/2006/main">
+              <a:graphicData uri="http://schemas.openxmlformats.org/drawingml/2006/picture">
+                <pic:pic xmlns:pic="http://schemas.openxmlformats.org/drawingml/2006/picture">
+                  <pic:nvPicPr>
+                    <pic:cNvPr id="0" name=""/>
+                    <pic:cNvPicPr/>
+                  </pic:nvPicPr>
+                  <pic:blipFill>
+                    <a:blip r:embed="rId20"/>
+                    <a:stretch>
+                      <a:fillRect/>
+                    </a:stretch>
+                  </pic:blipFill>
+                  <pic:spPr>
+                    <a:xfrm>
+                      <a:off x="0" y="0"/>
+                      <a:ext cx="4791075" cy="1343025"/>
+                    </a:xfrm>
+                    <a:prstGeom prst="rect">
+                      <a:avLst/>
+                    </a:prstGeom>
+                  </pic:spPr>
+                </pic:pic>
+              </a:graphicData>
+            </a:graphic>
+          </wp:inline>
+        </w:drawing>
       </w:r>
     </w:p>
     <w:p>
@@ -802,7 +1417,7 @@
         <w:pStyle w:val="NoSpacing"/>
         <w:numPr>
           <w:ilvl w:val="0"/>
-          <w:numId w:val="1"/>
+          <w:numId w:val="2"/>
         </w:numPr>
         <w:jc w:val="both"/>
         <w:rPr>
@@ -821,7 +1436,7 @@
         <w:pStyle w:val="NoSpacing"/>
         <w:numPr>
           <w:ilvl w:val="0"/>
-          <w:numId w:val="1"/>
+          <w:numId w:val="2"/>
         </w:numPr>
         <w:jc w:val="both"/>
         <w:rPr>
@@ -840,7 +1455,7 @@
         <w:pStyle w:val="NoSpacing"/>
         <w:numPr>
           <w:ilvl w:val="0"/>
-          <w:numId w:val="1"/>
+          <w:numId w:val="2"/>
         </w:numPr>
         <w:jc w:val="both"/>
         <w:rPr>
@@ -865,7 +1480,7 @@
         <w:pStyle w:val="NoSpacing"/>
         <w:numPr>
           <w:ilvl w:val="0"/>
-          <w:numId w:val="1"/>
+          <w:numId w:val="2"/>
         </w:numPr>
         <w:jc w:val="both"/>
         <w:rPr>
@@ -917,22 +1532,123 @@
         <w:rPr>
           <w:lang w:val="fr-FR"/>
         </w:rPr>
+        <w:t>Une fois le type de question choisi, vous entrez toutes les informations que vous souhaitez :</w:t>
+      </w:r>
+    </w:p>
+    <w:p>
+      <w:pPr>
+        <w:spacing w:after="0"/>
+        <w:jc w:val="both"/>
+        <w:rPr>
+          <w:lang w:val="fr-FR"/>
+        </w:rPr>
+      </w:pPr>
+      <w:r>
+        <w:rPr>
+          <w:noProof/>
+        </w:rPr>
+        <w:drawing>
+          <wp:inline distT="0" distB="0" distL="0" distR="0" wp14:anchorId="003B62DD" wp14:editId="3EF9BEAA">
+            <wp:extent cx="5612130" cy="3437255"/>
+            <wp:effectExtent l="0" t="0" r="7620" b="0"/>
+            <wp:docPr id="15" name="Picture 15"/>
+            <wp:cNvGraphicFramePr>
+              <a:graphicFrameLocks xmlns:a="http://schemas.openxmlformats.org/drawingml/2006/main" noChangeAspect="1"/>
+            </wp:cNvGraphicFramePr>
+            <a:graphic xmlns:a="http://schemas.openxmlformats.org/drawingml/2006/main">
+              <a:graphicData uri="http://schemas.openxmlformats.org/drawingml/2006/picture">
+                <pic:pic xmlns:pic="http://schemas.openxmlformats.org/drawingml/2006/picture">
+                  <pic:nvPicPr>
+                    <pic:cNvPr id="0" name=""/>
+                    <pic:cNvPicPr/>
+                  </pic:nvPicPr>
+                  <pic:blipFill>
+                    <a:blip r:embed="rId21"/>
+                    <a:stretch>
+                      <a:fillRect/>
+                    </a:stretch>
+                  </pic:blipFill>
+                  <pic:spPr>
+                    <a:xfrm>
+                      <a:off x="0" y="0"/>
+                      <a:ext cx="5612130" cy="3437255"/>
+                    </a:xfrm>
+                    <a:prstGeom prst="rect">
+                      <a:avLst/>
+                    </a:prstGeom>
+                  </pic:spPr>
+                </pic:pic>
+              </a:graphicData>
+            </a:graphic>
+          </wp:inline>
+        </w:drawing>
+      </w:r>
+    </w:p>
+    <w:p>
+      <w:pPr>
+        <w:spacing w:after="0"/>
+        <w:ind w:firstLine="720"/>
+        <w:jc w:val="both"/>
+        <w:rPr>
+          <w:lang w:val="fr-FR"/>
+        </w:rPr>
+      </w:pPr>
+      <w:r>
+        <w:rPr>
+          <w:lang w:val="fr-FR"/>
+        </w:rPr>
         <w:t>Pour chaque question, vous pouvez choisir un titre (les élèves ne le verront pas, donc vous pouvez très bien insinuer la réponse dans le titre). Pour vous pouvez entrer la question dans la boîte de texte qui suit. Cette boîte de texte gère le texte riche, vous pouvez changer le style de police et insérer des images depuis votre ordinateur ou d’autres sites par glisser-déplacer.</w:t>
       </w:r>
     </w:p>
     <w:p>
       <w:pPr>
         <w:spacing w:after="0"/>
-        <w:jc w:val="both"/>
-        <w:rPr>
-          <w:lang w:val="fr-FR"/>
-        </w:rPr>
-      </w:pPr>
-      <w:r>
-        <w:rPr>
-          <w:lang w:val="fr-FR"/>
-        </w:rPr>
-        <w:t>Ensuite, vous pouvez ajouter des réponses.</w:t>
+        <w:ind w:firstLine="720"/>
+        <w:jc w:val="both"/>
+        <w:rPr>
+          <w:lang w:val="fr-FR"/>
+        </w:rPr>
+      </w:pPr>
+      <w:r>
+        <w:rPr>
+          <w:lang w:val="fr-FR"/>
+        </w:rPr>
+        <w:lastRenderedPageBreak/>
+        <w:t>Ensuite, vous pouvez ajouter des réponses</w:t>
+      </w:r>
+      <w:r>
+        <w:rPr>
+          <w:lang w:val="fr-FR"/>
+        </w:rPr>
+        <w:t xml:space="preserve"> (à condition que la question soit du premier ou deuxième type)</w:t>
+      </w:r>
+      <w:r>
+        <w:rPr>
+          <w:lang w:val="fr-FR"/>
+        </w:rPr>
+        <w:t>.</w:t>
+      </w:r>
+      <w:r>
+        <w:rPr>
+          <w:lang w:val="fr-FR"/>
+        </w:rPr>
+        <w:t xml:space="preserve"> Cliquez sur le bouton « Ajouter une autre réponse » pour augmenter le nombre de réponses. Vous pouvez mettre autant de réponses que vous le souhaitez.</w:t>
+      </w:r>
+    </w:p>
+    <w:p>
+      <w:pPr>
+        <w:spacing w:after="0"/>
+        <w:ind w:firstLine="720"/>
+        <w:jc w:val="both"/>
+        <w:rPr>
+          <w:lang w:val="fr-FR"/>
+        </w:rPr>
+      </w:pPr>
+      <w:r>
+        <w:rPr>
+          <w:lang w:val="fr-FR"/>
+        </w:rPr>
+        <w:t>Chaque réponse doit contenir une image ou du texte (le ou est inclusif).</w:t>
       </w:r>
     </w:p>
     <w:p>
@@ -944,6 +1660,124 @@
       </w:pPr>
       <w:r>
         <w:rPr>
+          <w:noProof/>
+          <w:lang w:val="fr-FR"/>
+        </w:rPr>
+        <mc:AlternateContent>
+          <mc:Choice Requires="wps">
+            <w:drawing>
+              <wp:anchor distT="0" distB="0" distL="114300" distR="114300" simplePos="0" relativeHeight="251665408" behindDoc="0" locked="0" layoutInCell="1" allowOverlap="1" wp14:anchorId="6453C2F8" wp14:editId="7C6B9D40">
+                <wp:simplePos x="0" y="0"/>
+                <wp:positionH relativeFrom="column">
+                  <wp:posOffset>5434965</wp:posOffset>
+                </wp:positionH>
+                <wp:positionV relativeFrom="paragraph">
+                  <wp:posOffset>441325</wp:posOffset>
+                </wp:positionV>
+                <wp:extent cx="1171575" cy="1428750"/>
+                <wp:effectExtent l="0" t="0" r="28575" b="19050"/>
+                <wp:wrapNone/>
+                <wp:docPr id="21" name="Text Box 2"/>
+                <wp:cNvGraphicFramePr>
+                  <a:graphicFrameLocks xmlns:a="http://schemas.openxmlformats.org/drawingml/2006/main"/>
+                </wp:cNvGraphicFramePr>
+                <a:graphic xmlns:a="http://schemas.openxmlformats.org/drawingml/2006/main">
+                  <a:graphicData uri="http://schemas.microsoft.com/office/word/2010/wordprocessingShape">
+                    <wps:wsp>
+                      <wps:cNvSpPr txBox="1">
+                        <a:spLocks noChangeArrowheads="1"/>
+                      </wps:cNvSpPr>
+                      <wps:spPr bwMode="auto">
+                        <a:xfrm>
+                          <a:off x="0" y="0"/>
+                          <a:ext cx="1171575" cy="1428750"/>
+                        </a:xfrm>
+                        <a:prstGeom prst="rect">
+                          <a:avLst/>
+                        </a:prstGeom>
+                        <a:solidFill>
+                          <a:srgbClr val="FFFFFF"/>
+                        </a:solidFill>
+                        <a:ln w="9525">
+                          <a:solidFill>
+                            <a:srgbClr val="000000"/>
+                          </a:solidFill>
+                          <a:miter lim="800000"/>
+                          <a:headEnd/>
+                          <a:tailEnd/>
+                        </a:ln>
+                      </wps:spPr>
+                      <wps:txbx>
+                        <w:txbxContent>
+                          <w:p>
+                            <w:pPr>
+                              <w:rPr>
+                                <w:sz w:val="19"/>
+                                <w:szCs w:val="19"/>
+                                <w:lang w:val="fr-FR"/>
+                              </w:rPr>
+                            </w:pPr>
+                            <w:r>
+                              <w:rPr>
+                                <w:sz w:val="19"/>
+                                <w:szCs w:val="19"/>
+                                <w:lang w:val="fr-FR"/>
+                              </w:rPr>
+                              <w:t>Vous voyez ici le statut de la série. Ce statut peut aussi être « terminé » si la série est close ou « en cours » si les élèves sont en train de voter</w:t>
+                            </w:r>
+                          </w:p>
+                        </w:txbxContent>
+                      </wps:txbx>
+                      <wps:bodyPr rot="0" vert="horz" wrap="square" lIns="91440" tIns="45720" rIns="91440" bIns="45720" anchor="t" anchorCtr="0">
+                        <a:noAutofit/>
+                      </wps:bodyPr>
+                    </wps:wsp>
+                  </a:graphicData>
+                </a:graphic>
+                <wp14:sizeRelH relativeFrom="margin">
+                  <wp14:pctWidth>0</wp14:pctWidth>
+                </wp14:sizeRelH>
+                <wp14:sizeRelV relativeFrom="margin">
+                  <wp14:pctHeight>0</wp14:pctHeight>
+                </wp14:sizeRelV>
+              </wp:anchor>
+            </w:drawing>
+          </mc:Choice>
+          <mc:Fallback>
+            <w:pict>
+              <v:shapetype id="_x0000_t202" coordsize="21600,21600" o:spt="202" path="m,l,21600r21600,l21600,xe">
+                <v:stroke joinstyle="miter"/>
+                <v:path gradientshapeok="t" o:connecttype="rect"/>
+              </v:shapetype>
+              <v:shape id="Text Box 2" o:spid="_x0000_s1026" type="#_x0000_t202" style="position:absolute;margin-left:427.95pt;margin-top:34.75pt;width:92.25pt;height:112.5pt;z-index:251665408;visibility:visible;mso-wrap-style:square;mso-width-percent:0;mso-height-percent:0;mso-wrap-distance-left:9pt;mso-wrap-distance-top:0;mso-wrap-distance-right:9pt;mso-wrap-distance-bottom:0;mso-position-horizontal:absolute;mso-position-horizontal-relative:text;mso-position-vertical:absolute;mso-position-vertical-relative:text;mso-width-percent:0;mso-height-percent:0;mso-width-relative:margin;mso-height-relative:margin;v-text-anchor:top" o:gfxdata="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">
+                <v:textbox>
+                  <w:txbxContent>
+                    <w:p>
+                      <w:pPr>
+                        <w:rPr>
+                          <w:sz w:val="19"/>
+                          <w:szCs w:val="19"/>
+                          <w:lang w:val="fr-FR"/>
+                        </w:rPr>
+                      </w:pPr>
+                      <w:r>
+                        <w:rPr>
+                          <w:sz w:val="19"/>
+                          <w:szCs w:val="19"/>
+                          <w:lang w:val="fr-FR"/>
+                        </w:rPr>
+                        <w:t>Vous voyez ici le statut de la série. Ce statut peut aussi être « terminé » si la série est close ou « en cours » si les élèves sont en train de voter</w:t>
+                      </w:r>
+                    </w:p>
+                  </w:txbxContent>
+                </v:textbox>
+              </v:shape>
+            </w:pict>
+          </mc:Fallback>
+        </mc:AlternateContent>
+      </w:r>
+      <w:r>
+        <w:rPr>
           <w:lang w:val="fr-FR"/>
         </w:rPr>
         <w:t>Vote et résultats</w:t>
@@ -951,22 +1785,160 @@
     </w:p>
     <w:p>
       <w:pPr>
+        <w:spacing w:after="0"/>
+        <w:rPr>
+          <w:lang w:val="fr-FR"/>
+        </w:rPr>
+      </w:pPr>
+      <w:r>
+        <w:rPr>
+          <w:noProof/>
+        </w:rPr>
+        <mc:AlternateContent>
+          <mc:Choice Requires="wps">
+            <w:drawing>
+              <wp:anchor distT="0" distB="0" distL="114300" distR="114300" simplePos="0" relativeHeight="251663360" behindDoc="0" locked="0" layoutInCell="1" allowOverlap="1">
+                <wp:simplePos x="0" y="0"/>
+                <wp:positionH relativeFrom="column">
+                  <wp:posOffset>3710940</wp:posOffset>
+                </wp:positionH>
+                <wp:positionV relativeFrom="paragraph">
+                  <wp:posOffset>744220</wp:posOffset>
+                </wp:positionV>
+                <wp:extent cx="1724025" cy="0"/>
+                <wp:effectExtent l="38100" t="76200" r="0" b="114300"/>
+                <wp:wrapNone/>
+                <wp:docPr id="20" name="Straight Arrow Connector 20"/>
+                <wp:cNvGraphicFramePr/>
+                <a:graphic xmlns:a="http://schemas.openxmlformats.org/drawingml/2006/main">
+                  <a:graphicData uri="http://schemas.microsoft.com/office/word/2010/wordprocessingShape">
+                    <wps:wsp>
+                      <wps:cNvCnPr/>
+                      <wps:spPr>
+                        <a:xfrm flipH="1">
+                          <a:off x="0" y="0"/>
+                          <a:ext cx="1724025" cy="0"/>
+                        </a:xfrm>
+                        <a:prstGeom prst="straightConnector1">
+                          <a:avLst/>
+                        </a:prstGeom>
+                        <a:ln>
+                          <a:tailEnd type="arrow"/>
+                        </a:ln>
+                      </wps:spPr>
+                      <wps:style>
+                        <a:lnRef idx="1">
+                          <a:schemeClr val="accent1"/>
+                        </a:lnRef>
+                        <a:fillRef idx="0">
+                          <a:schemeClr val="accent1"/>
+                        </a:fillRef>
+                        <a:effectRef idx="0">
+                          <a:schemeClr val="accent1"/>
+                        </a:effectRef>
+                        <a:fontRef idx="minor">
+                          <a:schemeClr val="tx1"/>
+                        </a:fontRef>
+                      </wps:style>
+                      <wps:bodyPr/>
+                    </wps:wsp>
+                  </a:graphicData>
+                </a:graphic>
+                <wp14:sizeRelH relativeFrom="margin">
+                  <wp14:pctWidth>0</wp14:pctWidth>
+                </wp14:sizeRelH>
+                <wp14:sizeRelV relativeFrom="margin">
+                  <wp14:pctHeight>0</wp14:pctHeight>
+                </wp14:sizeRelV>
+              </wp:anchor>
+            </w:drawing>
+          </mc:Choice>
+          <mc:Fallback>
+            <w:pict>
+              <v:shapetype id="_x0000_t32" coordsize="21600,21600" o:spt="32" o:oned="t" path="m,l21600,21600e" filled="f">
+                <v:path arrowok="t" fillok="f" o:connecttype="none"/>
+                <o:lock v:ext="edit" shapetype="t"/>
+              </v:shapetype>
+              <v:shape id="Straight Arrow Connector 20" o:spid="_x0000_s1026" type="#_x0000_t32" style="position:absolute;margin-left:292.2pt;margin-top:58.6pt;width:135.75pt;height:0;flip:x;z-index:251663360;visibility:visible;mso-wrap-style:square;mso-width-percent:0;mso-height-percent:0;mso-wrap-distance-left:9pt;mso-wrap-distance-top:0;mso-wrap-distance-right:9pt;mso-wrap-distance-bottom:0;mso-position-horizontal:absolute;mso-position-horizontal-relative:text;mso-position-vertical:absolute;mso-position-vertical-relative:text;mso-width-percent:0;mso-height-percent:0;mso-width-relative:margin;mso-height-relative:margin" o:gfxdata="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" strokecolor="#4579b8 [3044]">
+                <v:stroke endarrow="open"/>
+              </v:shape>
+            </w:pict>
+          </mc:Fallback>
+        </mc:AlternateContent>
+      </w:r>
+      <w:r>
+        <w:rPr>
+          <w:noProof/>
+        </w:rPr>
+        <w:drawing>
+          <wp:inline distT="0" distB="0" distL="0" distR="0" wp14:anchorId="4C3B3AD2" wp14:editId="174C5F69">
+            <wp:extent cx="5362575" cy="1323975"/>
+            <wp:effectExtent l="0" t="0" r="9525" b="9525"/>
+            <wp:docPr id="16" name="Picture 16"/>
+            <wp:cNvGraphicFramePr>
+              <a:graphicFrameLocks xmlns:a="http://schemas.openxmlformats.org/drawingml/2006/main" noChangeAspect="1"/>
+            </wp:cNvGraphicFramePr>
+            <a:graphic xmlns:a="http://schemas.openxmlformats.org/drawingml/2006/main">
+              <a:graphicData uri="http://schemas.openxmlformats.org/drawingml/2006/picture">
+                <pic:pic xmlns:pic="http://schemas.openxmlformats.org/drawingml/2006/picture">
+                  <pic:nvPicPr>
+                    <pic:cNvPr id="0" name=""/>
+                    <pic:cNvPicPr/>
+                  </pic:nvPicPr>
+                  <pic:blipFill>
+                    <a:blip r:embed="rId22"/>
+                    <a:stretch>
+                      <a:fillRect/>
+                    </a:stretch>
+                  </pic:blipFill>
+                  <pic:spPr>
+                    <a:xfrm>
+                      <a:off x="0" y="0"/>
+                      <a:ext cx="5362575" cy="1323975"/>
+                    </a:xfrm>
+                    <a:prstGeom prst="rect">
+                      <a:avLst/>
+                    </a:prstGeom>
+                  </pic:spPr>
+                </pic:pic>
+              </a:graphicData>
+            </a:graphic>
+          </wp:inline>
+        </w:drawing>
+      </w:r>
+    </w:p>
+    <w:p>
+      <w:pPr>
         <w:pStyle w:val="NoSpacing"/>
-        <w:jc w:val="both"/>
-        <w:rPr>
-          <w:lang w:val="fr-FR"/>
-        </w:rPr>
-      </w:pPr>
-      <w:r>
-        <w:rPr>
-          <w:lang w:val="fr-FR"/>
-        </w:rPr>
-        <w:t>Ici, vous pouvez lancer les séries contenues dans la séance qui vous intéressent. Une fois la série lancée, les élèves peuvent y répondre tant que la série n’est pas terminée.</w:t>
+        <w:ind w:firstLine="720"/>
+        <w:jc w:val="both"/>
+        <w:rPr>
+          <w:lang w:val="fr-FR"/>
+        </w:rPr>
+      </w:pPr>
+      <w:r>
+        <w:rPr>
+          <w:lang w:val="fr-FR"/>
+        </w:rPr>
+        <w:t>Ici, vous pouvez lancer les séries contenues da</w:t>
+      </w:r>
+      <w:r>
+        <w:rPr>
+          <w:lang w:val="fr-FR"/>
+        </w:rPr>
+        <w:t>ns la séance qui vous intéresse</w:t>
+      </w:r>
+      <w:r>
+        <w:rPr>
+          <w:lang w:val="fr-FR"/>
+        </w:rPr>
+        <w:t>. Une fois la série lancée, les élèves peuvent y répondre tant que la série n’est pas terminée.</w:t>
       </w:r>
     </w:p>
     <w:p>
       <w:pPr>
         <w:pStyle w:val="NoSpacing"/>
+        <w:ind w:firstLine="720"/>
         <w:jc w:val="both"/>
         <w:rPr>
           <w:lang w:val="fr-FR"/>
@@ -1006,7 +1978,691 @@
         <w:rPr>
           <w:lang w:val="fr-FR"/>
         </w:rPr>
-        <w:t>Vous pouvez aussi télécharger les résultats des questions sous la forme d’un fichier .csv (ouvrable avec Excel)</w:t>
+        <w:tab/>
+        <w:t>L’envoi au préalable du mail est IMPERATIF afin de pouvoir lancer la série (c’est pourquoi les boutons sont grisés sur l’exemple ci-dessus).</w:t>
+      </w:r>
+    </w:p>
+    <w:p>
+      <w:pPr>
+        <w:pStyle w:val="NoSpacing"/>
+        <w:ind w:firstLine="720"/>
+        <w:jc w:val="both"/>
+        <w:rPr>
+          <w:lang w:val="fr-FR"/>
+        </w:rPr>
+      </w:pPr>
+    </w:p>
+    <w:p>
+      <w:pPr>
+        <w:pStyle w:val="NoSpacing"/>
+        <w:ind w:firstLine="720"/>
+        <w:jc w:val="both"/>
+        <w:rPr>
+          <w:lang w:val="fr-FR"/>
+        </w:rPr>
+      </w:pPr>
+      <w:r>
+        <w:rPr>
+          <w:lang w:val="fr-FR"/>
+        </w:rPr>
+        <w:t>Une fois les séries terminées, v</w:t>
+      </w:r>
+      <w:r>
+        <w:rPr>
+          <w:lang w:val="fr-FR"/>
+        </w:rPr>
+        <w:t xml:space="preserve">ous </w:t>
+      </w:r>
+      <w:r>
+        <w:rPr>
+          <w:lang w:val="fr-FR"/>
+        </w:rPr>
+        <w:t>pourrez</w:t>
+      </w:r>
+      <w:r>
+        <w:rPr>
+          <w:lang w:val="fr-FR"/>
+        </w:rPr>
+        <w:t xml:space="preserve"> télécharger les résultats des questions sous la forme d’un fichier .csv (ouvrable avec Excel)</w:t>
+      </w:r>
+      <w:r>
+        <w:rPr>
+          <w:lang w:val="fr-FR"/>
+        </w:rPr>
+        <w:t xml:space="preserve"> grâce au bouton « Télécharger le bilan »</w:t>
+      </w:r>
+      <w:r>
+        <w:rPr>
+          <w:lang w:val="fr-FR"/>
+        </w:rPr>
+        <w:t>.</w:t>
+      </w:r>
+    </w:p>
+    <w:p>
+      <w:pPr>
+        <w:pStyle w:val="NoSpacing"/>
+        <w:jc w:val="both"/>
+        <w:rPr>
+          <w:lang w:val="fr-FR"/>
+        </w:rPr>
+      </w:pPr>
+    </w:p>
+    <w:p>
+      <w:pPr>
+        <w:pStyle w:val="NoSpacing"/>
+        <w:jc w:val="both"/>
+        <w:rPr>
+          <w:lang w:val="fr-FR"/>
+        </w:rPr>
+      </w:pPr>
+      <w:r>
+        <w:rPr>
+          <w:lang w:val="fr-FR"/>
+        </w:rPr>
+        <w:tab/>
+        <w:t>Quand vous cliquez sur « Lancer la série », vous verrez ceci :</w:t>
+      </w:r>
+    </w:p>
+    <w:p>
+      <w:pPr>
+        <w:pStyle w:val="NoSpacing"/>
+        <w:jc w:val="both"/>
+        <w:rPr>
+          <w:lang w:val="fr-FR"/>
+        </w:rPr>
+      </w:pPr>
+      <w:r>
+        <w:rPr>
+          <w:noProof/>
+        </w:rPr>
+        <w:drawing>
+          <wp:inline distT="0" distB="0" distL="0" distR="0" wp14:anchorId="0827B04C" wp14:editId="489F796D">
+            <wp:extent cx="5612130" cy="1537970"/>
+            <wp:effectExtent l="0" t="0" r="7620" b="5080"/>
+            <wp:docPr id="17" name="Picture 17"/>
+            <wp:cNvGraphicFramePr>
+              <a:graphicFrameLocks xmlns:a="http://schemas.openxmlformats.org/drawingml/2006/main" noChangeAspect="1"/>
+            </wp:cNvGraphicFramePr>
+            <a:graphic xmlns:a="http://schemas.openxmlformats.org/drawingml/2006/main">
+              <a:graphicData uri="http://schemas.openxmlformats.org/drawingml/2006/picture">
+                <pic:pic xmlns:pic="http://schemas.openxmlformats.org/drawingml/2006/picture">
+                  <pic:nvPicPr>
+                    <pic:cNvPr id="0" name=""/>
+                    <pic:cNvPicPr/>
+                  </pic:nvPicPr>
+                  <pic:blipFill>
+                    <a:blip r:embed="rId23"/>
+                    <a:stretch>
+                      <a:fillRect/>
+                    </a:stretch>
+                  </pic:blipFill>
+                  <pic:spPr>
+                    <a:xfrm>
+                      <a:off x="0" y="0"/>
+                      <a:ext cx="5612130" cy="1537970"/>
+                    </a:xfrm>
+                    <a:prstGeom prst="rect">
+                      <a:avLst/>
+                    </a:prstGeom>
+                  </pic:spPr>
+                </pic:pic>
+              </a:graphicData>
+            </a:graphic>
+          </wp:inline>
+        </w:drawing>
+      </w:r>
+    </w:p>
+    <w:p>
+      <w:pPr>
+        <w:pStyle w:val="NoSpacing"/>
+        <w:jc w:val="both"/>
+        <w:rPr>
+          <w:lang w:val="fr-FR"/>
+        </w:rPr>
+      </w:pPr>
+      <w:r>
+        <w:rPr>
+          <w:lang w:val="fr-FR"/>
+        </w:rPr>
+        <w:t>C’est ici que vous choisissez comment se terminera la série. Soit sa fin sera automatique et vous indiquez le temps alloué aux élèves pour répondre, soit vous mettrez fin vous-même à la série.</w:t>
+      </w:r>
+    </w:p>
+    <w:p>
+      <w:pPr>
+        <w:pStyle w:val="NoSpacing"/>
+        <w:jc w:val="both"/>
+        <w:rPr>
+          <w:lang w:val="fr-FR"/>
+        </w:rPr>
+      </w:pPr>
+    </w:p>
+    <w:p>
+      <w:pPr>
+        <w:pStyle w:val="NoSpacing"/>
+        <w:jc w:val="both"/>
+        <w:rPr>
+          <w:lang w:val="fr-FR"/>
+        </w:rPr>
+      </w:pPr>
+    </w:p>
+    <w:p>
+      <w:pPr>
+        <w:pStyle w:val="NoSpacing"/>
+        <w:jc w:val="both"/>
+        <w:rPr>
+          <w:lang w:val="fr-FR"/>
+        </w:rPr>
+      </w:pPr>
+    </w:p>
+    <w:p>
+      <w:pPr>
+        <w:pStyle w:val="NoSpacing"/>
+        <w:ind w:firstLine="720"/>
+        <w:jc w:val="both"/>
+        <w:rPr>
+          <w:lang w:val="fr-FR"/>
+        </w:rPr>
+      </w:pPr>
+      <w:r>
+        <w:rPr>
+          <w:noProof/>
+        </w:rPr>
+        <w:lastRenderedPageBreak/>
+        <mc:AlternateContent>
+          <mc:Choice Requires="wps">
+            <w:drawing>
+              <wp:anchor distT="0" distB="0" distL="114300" distR="114300" simplePos="0" relativeHeight="251660288" behindDoc="0" locked="0" layoutInCell="1" allowOverlap="1" wp14:anchorId="1827D0DD" wp14:editId="4A8478FD">
+                <wp:simplePos x="0" y="0"/>
+                <wp:positionH relativeFrom="column">
+                  <wp:posOffset>3244215</wp:posOffset>
+                </wp:positionH>
+                <wp:positionV relativeFrom="paragraph">
+                  <wp:posOffset>-22225</wp:posOffset>
+                </wp:positionV>
+                <wp:extent cx="732790" cy="647700"/>
+                <wp:effectExtent l="38100" t="0" r="29210" b="57150"/>
+                <wp:wrapNone/>
+                <wp:docPr id="19" name="Straight Arrow Connector 19"/>
+                <wp:cNvGraphicFramePr/>
+                <a:graphic xmlns:a="http://schemas.openxmlformats.org/drawingml/2006/main">
+                  <a:graphicData uri="http://schemas.microsoft.com/office/word/2010/wordprocessingShape">
+                    <wps:wsp>
+                      <wps:cNvCnPr/>
+                      <wps:spPr>
+                        <a:xfrm flipH="1">
+                          <a:off x="0" y="0"/>
+                          <a:ext cx="732790" cy="647700"/>
+                        </a:xfrm>
+                        <a:prstGeom prst="straightConnector1">
+                          <a:avLst/>
+                        </a:prstGeom>
+                        <a:ln>
+                          <a:tailEnd type="arrow"/>
+                        </a:ln>
+                      </wps:spPr>
+                      <wps:style>
+                        <a:lnRef idx="1">
+                          <a:schemeClr val="accent1"/>
+                        </a:lnRef>
+                        <a:fillRef idx="0">
+                          <a:schemeClr val="accent1"/>
+                        </a:fillRef>
+                        <a:effectRef idx="0">
+                          <a:schemeClr val="accent1"/>
+                        </a:effectRef>
+                        <a:fontRef idx="minor">
+                          <a:schemeClr val="tx1"/>
+                        </a:fontRef>
+                      </wps:style>
+                      <wps:bodyPr/>
+                    </wps:wsp>
+                  </a:graphicData>
+                </a:graphic>
+                <wp14:sizeRelH relativeFrom="margin">
+                  <wp14:pctWidth>0</wp14:pctWidth>
+                </wp14:sizeRelH>
+                <wp14:sizeRelV relativeFrom="margin">
+                  <wp14:pctHeight>0</wp14:pctHeight>
+                </wp14:sizeRelV>
+              </wp:anchor>
+            </w:drawing>
+          </mc:Choice>
+          <mc:Fallback>
+            <w:pict>
+              <v:shape id="Straight Arrow Connector 19" o:spid="_x0000_s1026" type="#_x0000_t32" style="position:absolute;margin-left:255.45pt;margin-top:-1.75pt;width:57.7pt;height:51pt;flip:x;z-index:251660288;visibility:visible;mso-wrap-style:square;mso-width-percent:0;mso-height-percent:0;mso-wrap-distance-left:9pt;mso-wrap-distance-top:0;mso-wrap-distance-right:9pt;mso-wrap-distance-bottom:0;mso-position-horizontal:absolute;mso-position-horizontal-relative:text;mso-position-vertical:absolute;mso-position-vertical-relative:text;mso-width-percent:0;mso-height-percent:0;mso-width-relative:margin;mso-height-relative:margin" o:gfxdata="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" strokecolor="#4579b8 [3044]">
+                <v:stroke endarrow="open"/>
+              </v:shape>
+            </w:pict>
+          </mc:Fallback>
+        </mc:AlternateContent>
+      </w:r>
+      <w:r>
+        <w:rPr>
+          <w:noProof/>
+          <w:lang w:val="fr-FR"/>
+        </w:rPr>
+        <mc:AlternateContent>
+          <mc:Choice Requires="wps">
+            <w:drawing>
+              <wp:anchor distT="0" distB="0" distL="114300" distR="114300" simplePos="0" relativeHeight="251662336" behindDoc="0" locked="0" layoutInCell="1" allowOverlap="1" wp14:anchorId="57225F6B" wp14:editId="5CB38015">
+                <wp:simplePos x="0" y="0"/>
+                <wp:positionH relativeFrom="column">
+                  <wp:posOffset>3910965</wp:posOffset>
+                </wp:positionH>
+                <wp:positionV relativeFrom="paragraph">
+                  <wp:posOffset>-193675</wp:posOffset>
+                </wp:positionV>
+                <wp:extent cx="1495425" cy="247650"/>
+                <wp:effectExtent l="0" t="0" r="28575" b="19050"/>
+                <wp:wrapNone/>
+                <wp:docPr id="307" name="Text Box 2"/>
+                <wp:cNvGraphicFramePr>
+                  <a:graphicFrameLocks xmlns:a="http://schemas.openxmlformats.org/drawingml/2006/main"/>
+                </wp:cNvGraphicFramePr>
+                <a:graphic xmlns:a="http://schemas.openxmlformats.org/drawingml/2006/main">
+                  <a:graphicData uri="http://schemas.microsoft.com/office/word/2010/wordprocessingShape">
+                    <wps:wsp>
+                      <wps:cNvSpPr txBox="1">
+                        <a:spLocks noChangeArrowheads="1"/>
+                      </wps:cNvSpPr>
+                      <wps:spPr bwMode="auto">
+                        <a:xfrm>
+                          <a:off x="0" y="0"/>
+                          <a:ext cx="1495425" cy="247650"/>
+                        </a:xfrm>
+                        <a:prstGeom prst="rect">
+                          <a:avLst/>
+                        </a:prstGeom>
+                        <a:solidFill>
+                          <a:srgbClr val="FFFFFF"/>
+                        </a:solidFill>
+                        <a:ln w="9525">
+                          <a:solidFill>
+                            <a:srgbClr val="000000"/>
+                          </a:solidFill>
+                          <a:miter lim="800000"/>
+                          <a:headEnd/>
+                          <a:tailEnd/>
+                        </a:ln>
+                      </wps:spPr>
+                      <wps:txbx>
+                        <w:txbxContent>
+                          <w:p>
+                            <w:pPr>
+                              <w:rPr>
+                                <w:lang w:val="fr-FR"/>
+                              </w:rPr>
+                            </w:pPr>
+                            <w:r>
+                              <w:rPr>
+                                <w:lang w:val="fr-FR"/>
+                              </w:rPr>
+                              <w:t>Barre de progression</w:t>
+                            </w:r>
+                          </w:p>
+                        </w:txbxContent>
+                      </wps:txbx>
+                      <wps:bodyPr rot="0" vert="horz" wrap="square" lIns="91440" tIns="45720" rIns="91440" bIns="45720" anchor="t" anchorCtr="0">
+                        <a:noAutofit/>
+                      </wps:bodyPr>
+                    </wps:wsp>
+                  </a:graphicData>
+                </a:graphic>
+                <wp14:sizeRelH relativeFrom="margin">
+                  <wp14:pctWidth>0</wp14:pctWidth>
+                </wp14:sizeRelH>
+                <wp14:sizeRelV relativeFrom="margin">
+                  <wp14:pctHeight>0</wp14:pctHeight>
+                </wp14:sizeRelV>
+              </wp:anchor>
+            </w:drawing>
+          </mc:Choice>
+          <mc:Fallback>
+            <w:pict>
+              <v:shape id="_x0000_s1027" type="#_x0000_t202" style="position:absolute;left:0;text-align:left;margin-left:307.95pt;margin-top:-15.25pt;width:117.75pt;height:19.5pt;z-index:251662336;visibility:visible;mso-wrap-style:square;mso-width-percent:0;mso-height-percent:0;mso-wrap-distance-left:9pt;mso-wrap-distance-top:0;mso-wrap-distance-right:9pt;mso-wrap-distance-bottom:0;mso-position-horizontal:absolute;mso-position-horizontal-relative:text;mso-position-vertical:absolute;mso-position-vertical-relative:text;mso-width-percent:0;mso-height-percent:0;mso-width-relative:margin;mso-height-relative:margin;v-text-anchor:top" o:gfxdata="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">
+                <v:textbox>
+                  <w:txbxContent>
+                    <w:p>
+                      <w:pPr>
+                        <w:rPr>
+                          <w:lang w:val="fr-FR"/>
+                        </w:rPr>
+                      </w:pPr>
+                      <w:r>
+                        <w:rPr>
+                          <w:lang w:val="fr-FR"/>
+                        </w:rPr>
+                        <w:t>Barre de progression</w:t>
+                      </w:r>
+                    </w:p>
+                  </w:txbxContent>
+                </v:textbox>
+              </v:shape>
+            </w:pict>
+          </mc:Fallback>
+        </mc:AlternateContent>
+      </w:r>
+      <w:r>
+        <w:rPr>
+          <w:lang w:val="fr-FR"/>
+        </w:rPr>
+        <w:t>Une fois la série démarrée, vous verrez ceci :</w:t>
+      </w:r>
+    </w:p>
+    <w:p>
+      <w:pPr>
+        <w:pStyle w:val="NoSpacing"/>
+        <w:jc w:val="both"/>
+        <w:rPr>
+          <w:lang w:val="fr-FR"/>
+        </w:rPr>
+      </w:pPr>
+      <w:r>
+        <w:rPr>
+          <w:noProof/>
+        </w:rPr>
+        <w:drawing>
+          <wp:inline distT="0" distB="0" distL="0" distR="0" wp14:anchorId="6E4F891E" wp14:editId="6A4D6276">
+            <wp:extent cx="5612130" cy="3155950"/>
+            <wp:effectExtent l="0" t="0" r="7620" b="6350"/>
+            <wp:docPr id="18" name="Picture 18"/>
+            <wp:cNvGraphicFramePr>
+              <a:graphicFrameLocks xmlns:a="http://schemas.openxmlformats.org/drawingml/2006/main" noChangeAspect="1"/>
+            </wp:cNvGraphicFramePr>
+            <a:graphic xmlns:a="http://schemas.openxmlformats.org/drawingml/2006/main">
+              <a:graphicData uri="http://schemas.openxmlformats.org/drawingml/2006/picture">
+                <pic:pic xmlns:pic="http://schemas.openxmlformats.org/drawingml/2006/picture">
+                  <pic:nvPicPr>
+                    <pic:cNvPr id="0" name=""/>
+                    <pic:cNvPicPr/>
+                  </pic:nvPicPr>
+                  <pic:blipFill>
+                    <a:blip r:embed="rId24"/>
+                    <a:stretch>
+                      <a:fillRect/>
+                    </a:stretch>
+                  </pic:blipFill>
+                  <pic:spPr>
+                    <a:xfrm>
+                      <a:off x="0" y="0"/>
+                      <a:ext cx="5612130" cy="3155950"/>
+                    </a:xfrm>
+                    <a:prstGeom prst="rect">
+                      <a:avLst/>
+                    </a:prstGeom>
+                  </pic:spPr>
+                </pic:pic>
+              </a:graphicData>
+            </a:graphic>
+          </wp:inline>
+        </w:drawing>
+      </w:r>
+    </w:p>
+    <w:p>
+      <w:pPr>
+        <w:pStyle w:val="NoSpacing"/>
+        <w:ind w:firstLine="720"/>
+        <w:jc w:val="both"/>
+        <w:rPr>
+          <w:lang w:val="fr-FR"/>
+        </w:rPr>
+      </w:pPr>
+      <w:r>
+        <w:rPr>
+          <w:lang w:val="fr-FR"/>
+        </w:rPr>
+        <w:t xml:space="preserve">Ici, vous voyez </w:t>
+      </w:r>
+      <w:proofErr w:type="gramStart"/>
+      <w:r>
+        <w:rPr>
+          <w:lang w:val="fr-FR"/>
+        </w:rPr>
+        <w:t>les questions</w:t>
+      </w:r>
+      <w:proofErr w:type="gramEnd"/>
+      <w:r>
+        <w:rPr>
+          <w:lang w:val="fr-FR"/>
+        </w:rPr>
+        <w:t xml:space="preserve"> 1 et 2. La page se rafraîchit automatiquement quand les élèves répondent. Vous pourrez ainsi voir les résultats au fur et à mesure.</w:t>
+      </w:r>
+      <w:r>
+        <w:rPr>
+          <w:lang w:val="fr-FR"/>
+        </w:rPr>
+        <w:t xml:space="preserve"> (La question 2 attend des réponses personnalisées, les réponses des élèves apparaîtront quand ils répondront)</w:t>
+      </w:r>
+    </w:p>
+    <w:p>
+      <w:pPr>
+        <w:pStyle w:val="NoSpacing"/>
+        <w:jc w:val="both"/>
+        <w:rPr>
+          <w:lang w:val="fr-FR"/>
+        </w:rPr>
+      </w:pPr>
+    </w:p>
+    <w:p>
+      <w:pPr>
+        <w:pStyle w:val="NoSpacing"/>
+        <w:ind w:firstLine="720"/>
+        <w:jc w:val="both"/>
+        <w:rPr>
+          <w:lang w:val="fr-FR"/>
+        </w:rPr>
+      </w:pPr>
+      <w:r>
+        <w:rPr>
+          <w:lang w:val="fr-FR"/>
+        </w:rPr>
+        <w:t>Cliquez sur « Mettre fin à la série » pour clore le vote</w:t>
+      </w:r>
+      <w:r>
+        <w:rPr>
+          <w:lang w:val="fr-FR"/>
+        </w:rPr>
+        <w:t xml:space="preserve"> (vous verriez un compte à rebours à la place si jamais vous avez choisi de faire se terminer automatiquement la série de question)</w:t>
+      </w:r>
+      <w:r>
+        <w:rPr>
+          <w:lang w:val="fr-FR"/>
+        </w:rPr>
+        <w:t>.</w:t>
+      </w:r>
+    </w:p>
+    <w:p>
+      <w:pPr>
+        <w:pStyle w:val="NoSpacing"/>
+        <w:ind w:firstLine="720"/>
+        <w:jc w:val="both"/>
+        <w:rPr>
+          <w:lang w:val="fr-FR"/>
+        </w:rPr>
+      </w:pPr>
+      <w:r>
+        <w:rPr>
+          <w:lang w:val="fr-FR"/>
+        </w:rPr>
+        <w:t>Une fois la série terminée, vous arriverez à la page des résultats définitifs, qui se présente de la même manière. Vous pourrez alors voir les résultats exhaustifs pour les questions à réponse libre (en effet, seul les 10 réponses les plus choisies étaient affichées préalablement) et/ou démarrer les séries suivantes.</w:t>
+      </w:r>
+    </w:p>
+    <w:p>
+      <w:pPr>
+        <w:pStyle w:val="NoSpacing"/>
+        <w:ind w:firstLine="720"/>
+        <w:jc w:val="both"/>
+        <w:rPr>
+          <w:lang w:val="fr-FR"/>
+        </w:rPr>
+      </w:pPr>
+    </w:p>
+    <w:p>
+      <w:pPr>
+        <w:pStyle w:val="NoSpacing"/>
+        <w:ind w:firstLine="720"/>
+        <w:jc w:val="both"/>
+        <w:rPr>
+          <w:lang w:val="fr-FR"/>
+        </w:rPr>
+      </w:pPr>
+      <w:r>
+        <w:rPr>
+          <w:lang w:val="fr-FR"/>
+        </w:rPr>
+        <w:t>Le fonctionnement est exactement le même si vous choisissez de faire démarrer toutes les séries en un seul coup.</w:t>
+      </w:r>
+    </w:p>
+    <w:p>
+      <w:pPr>
+        <w:pStyle w:val="NoSpacing"/>
+        <w:ind w:firstLine="720"/>
+        <w:jc w:val="both"/>
+        <w:rPr>
+          <w:lang w:val="fr-FR"/>
+        </w:rPr>
+      </w:pPr>
+    </w:p>
+    <w:p>
+      <w:pPr>
+        <w:pStyle w:val="NoSpacing"/>
+        <w:jc w:val="both"/>
+        <w:rPr>
+          <w:lang w:val="fr-FR"/>
+        </w:rPr>
+      </w:pPr>
+    </w:p>
+    <w:p>
+      <w:pPr>
+        <w:rPr>
+          <w:rFonts w:asciiTheme="majorHAnsi" w:eastAsiaTheme="majorEastAsia" w:hAnsiTheme="majorHAnsi" w:cstheme="majorBidi"/>
+          <w:b/>
+          <w:bCs/>
+          <w:color w:val="365F91" w:themeColor="accent1" w:themeShade="BF"/>
+          <w:sz w:val="28"/>
+          <w:szCs w:val="28"/>
+          <w:lang w:val="fr-FR"/>
+        </w:rPr>
+      </w:pPr>
+      <w:r>
+        <w:rPr>
+          <w:lang w:val="fr-FR"/>
+        </w:rPr>
+        <w:br w:type="page"/>
+      </w:r>
+    </w:p>
+    <w:p>
+      <w:pPr>
+        <w:pStyle w:val="Heading1"/>
+        <w:rPr>
+          <w:lang w:val="fr-FR"/>
+        </w:rPr>
+      </w:pPr>
+      <w:r>
+        <w:rPr>
+          <w:lang w:val="fr-FR"/>
+        </w:rPr>
+        <w:lastRenderedPageBreak/>
+        <w:t>Annexe :</w:t>
+      </w:r>
+    </w:p>
+    <w:p>
+      <w:pPr>
+        <w:pStyle w:val="Heading2"/>
+        <w:rPr>
+          <w:lang w:val="fr-FR"/>
+        </w:rPr>
+      </w:pPr>
+      <w:r>
+        <w:rPr>
+          <w:lang w:val="fr-FR"/>
+        </w:rPr>
+        <w:t>Contact :</w:t>
+      </w:r>
+    </w:p>
+    <w:p>
+      <w:pPr>
+        <w:pStyle w:val="NoSpacing"/>
+        <w:ind w:firstLine="720"/>
+        <w:jc w:val="both"/>
+        <w:rPr>
+          <w:lang w:val="fr-FR"/>
+        </w:rPr>
+      </w:pPr>
+      <w:r>
+        <w:rPr>
+          <w:lang w:val="fr-FR"/>
+        </w:rPr>
+        <w:t>Si vous avez des questions, des suggestions, une opinion à transmettre vous êtes invité à envoyer un mail à l’adresse suivante :</w:t>
+      </w:r>
+    </w:p>
+    <w:p>
+      <w:pPr>
+        <w:pStyle w:val="NoSpacing"/>
+        <w:ind w:firstLine="720"/>
+        <w:jc w:val="both"/>
+        <w:rPr>
+          <w:lang w:val="fr-FR"/>
+        </w:rPr>
+      </w:pPr>
+      <w:hyperlink r:id="rId25" w:history="1">
+        <w:r>
+          <w:rPr>
+            <w:rStyle w:val="Hyperlink"/>
+            <w:lang w:val="fr-FR"/>
+          </w:rPr>
+          <w:t>malik.boussejra@eleves.ec-nantes.fr</w:t>
+        </w:r>
+      </w:hyperlink>
+      <w:r>
+        <w:rPr>
+          <w:lang w:val="fr-FR"/>
+        </w:rPr>
+        <w:t xml:space="preserve"> </w:t>
+      </w:r>
+    </w:p>
+    <w:p>
+      <w:pPr>
+        <w:pStyle w:val="Heading2"/>
+        <w:rPr>
+          <w:lang w:val="fr-FR"/>
+        </w:rPr>
+      </w:pPr>
+      <w:r>
+        <w:rPr>
+          <w:lang w:val="fr-FR"/>
+        </w:rPr>
+        <w:t>Remerciements :</w:t>
+      </w:r>
+    </w:p>
+    <w:p>
+      <w:pPr>
+        <w:pStyle w:val="NoSpacing"/>
+        <w:ind w:firstLine="720"/>
+        <w:jc w:val="both"/>
+        <w:rPr>
+          <w:lang w:val="fr-FR"/>
+        </w:rPr>
+      </w:pPr>
+      <w:r>
+        <w:rPr>
+          <w:lang w:val="fr-FR"/>
+        </w:rPr>
+        <w:t xml:space="preserve">Je remercie Guillaume Moreau, Morgan </w:t>
+      </w:r>
+      <w:proofErr w:type="spellStart"/>
+      <w:r>
+        <w:rPr>
+          <w:lang w:val="fr-FR"/>
+        </w:rPr>
+        <w:t>Magnin</w:t>
+      </w:r>
+      <w:proofErr w:type="spellEnd"/>
+      <w:r>
+        <w:rPr>
+          <w:lang w:val="fr-FR"/>
+        </w:rPr>
+        <w:t>, Jean-Yves Martin et les élèves stagiaires en D02 pendant juillet/août 2013 pour leur aide et leur soutien.</w:t>
       </w:r>
     </w:p>
     <w:sectPr>
@@ -1133,8 +2789,124 @@
       </w:rPr>
     </w:lvl>
   </w:abstractNum>
+  <w:abstractNum w:abstractNumId="1">
+    <w:nsid w:val="75575E76"/>
+    <w:multiLevelType w:val="hybridMultilevel"/>
+    <w:tmpl w:val="2B523AF6"/>
+    <w:lvl w:ilvl="0" w:tplc="0409000F">
+      <w:start w:val="1"/>
+      <w:numFmt w:val="decimal"/>
+      <w:lvlText w:val="%1."/>
+      <w:lvlJc w:val="left"/>
+      <w:pPr>
+        <w:ind w:left="1080" w:hanging="360"/>
+      </w:pPr>
+      <w:rPr>
+        <w:rFonts w:hint="default"/>
+      </w:rPr>
+    </w:lvl>
+    <w:lvl w:ilvl="1" w:tplc="04090003" w:tentative="1">
+      <w:start w:val="1"/>
+      <w:numFmt w:val="bullet"/>
+      <w:lvlText w:val="o"/>
+      <w:lvlJc w:val="left"/>
+      <w:pPr>
+        <w:ind w:left="1800" w:hanging="360"/>
+      </w:pPr>
+      <w:rPr>
+        <w:rFonts w:ascii="Courier New" w:hAnsi="Courier New" w:cs="Courier New" w:hint="default"/>
+      </w:rPr>
+    </w:lvl>
+    <w:lvl w:ilvl="2" w:tplc="04090005" w:tentative="1">
+      <w:start w:val="1"/>
+      <w:numFmt w:val="bullet"/>
+      <w:lvlText w:val=""/>
+      <w:lvlJc w:val="left"/>
+      <w:pPr>
+        <w:ind w:left="2520" w:hanging="360"/>
+      </w:pPr>
+      <w:rPr>
+        <w:rFonts w:ascii="Wingdings" w:hAnsi="Wingdings" w:hint="default"/>
+      </w:rPr>
+    </w:lvl>
+    <w:lvl w:ilvl="3" w:tplc="04090001" w:tentative="1">
+      <w:start w:val="1"/>
+      <w:numFmt w:val="bullet"/>
+      <w:lvlText w:val=""/>
+      <w:lvlJc w:val="left"/>
+      <w:pPr>
+        <w:ind w:left="3240" w:hanging="360"/>
+      </w:pPr>
+      <w:rPr>
+        <w:rFonts w:ascii="Symbol" w:hAnsi="Symbol" w:hint="default"/>
+      </w:rPr>
+    </w:lvl>
+    <w:lvl w:ilvl="4" w:tplc="04090003" w:tentative="1">
+      <w:start w:val="1"/>
+      <w:numFmt w:val="bullet"/>
+      <w:lvlText w:val="o"/>
+      <w:lvlJc w:val="left"/>
+      <w:pPr>
+        <w:ind w:left="3960" w:hanging="360"/>
+      </w:pPr>
+      <w:rPr>
+        <w:rFonts w:ascii="Courier New" w:hAnsi="Courier New" w:cs="Courier New" w:hint="default"/>
+      </w:rPr>
+    </w:lvl>
+    <w:lvl w:ilvl="5" w:tplc="04090005" w:tentative="1">
+      <w:start w:val="1"/>
+      <w:numFmt w:val="bullet"/>
+      <w:lvlText w:val=""/>
+      <w:lvlJc w:val="left"/>
+      <w:pPr>
+        <w:ind w:left="4680" w:hanging="360"/>
+      </w:pPr>
+      <w:rPr>
+        <w:rFonts w:ascii="Wingdings" w:hAnsi="Wingdings" w:hint="default"/>
+      </w:rPr>
+    </w:lvl>
+    <w:lvl w:ilvl="6" w:tplc="04090001" w:tentative="1">
+      <w:start w:val="1"/>
+      <w:numFmt w:val="bullet"/>
+      <w:lvlText w:val=""/>
+      <w:lvlJc w:val="left"/>
+      <w:pPr>
+        <w:ind w:left="5400" w:hanging="360"/>
+      </w:pPr>
+      <w:rPr>
+        <w:rFonts w:ascii="Symbol" w:hAnsi="Symbol" w:hint="default"/>
+      </w:rPr>
+    </w:lvl>
+    <w:lvl w:ilvl="7" w:tplc="04090003" w:tentative="1">
+      <w:start w:val="1"/>
+      <w:numFmt w:val="bullet"/>
+      <w:lvlText w:val="o"/>
+      <w:lvlJc w:val="left"/>
+      <w:pPr>
+        <w:ind w:left="6120" w:hanging="360"/>
+      </w:pPr>
+      <w:rPr>
+        <w:rFonts w:ascii="Courier New" w:hAnsi="Courier New" w:cs="Courier New" w:hint="default"/>
+      </w:rPr>
+    </w:lvl>
+    <w:lvl w:ilvl="8" w:tplc="04090005" w:tentative="1">
+      <w:start w:val="1"/>
+      <w:numFmt w:val="bullet"/>
+      <w:lvlText w:val=""/>
+      <w:lvlJc w:val="left"/>
+      <w:pPr>
+        <w:ind w:left="6840" w:hanging="360"/>
+      </w:pPr>
+      <w:rPr>
+        <w:rFonts w:ascii="Wingdings" w:hAnsi="Wingdings" w:hint="default"/>
+      </w:rPr>
+    </w:lvl>
+  </w:abstractNum>
   <w:num w:numId="1">
     <w:abstractNumId w:val="0"/>
+  </w:num>
+  <w:num w:numId="2">
+    <w:abstractNumId w:val="1"/>
   </w:num>
 </w:numbering>
 </file>
@@ -2163,7 +3935,7 @@
 </file>
 
 <file path=customXml/itemProps1.xml><?xml version="1.0" encoding="utf-8"?>
-<ds:datastoreItem xmlns:ds="http://schemas.openxmlformats.org/officeDocument/2006/customXml" ds:itemID="{0E92B1F6-B3E0-4CC2-B4D6-005CB0961127}">
+<ds:datastoreItem xmlns:ds="http://schemas.openxmlformats.org/officeDocument/2006/customXml" ds:itemID="{0353FC77-EB16-4574-9377-6F9C65970A7A}">
   <ds:schemaRefs>
     <ds:schemaRef ds:uri="http://schemas.openxmlformats.org/officeDocument/2006/bibliography"/>
   </ds:schemaRefs>

</xml_diff>